<commit_message>
- Port type big fixed in MDLRXNFileReaderActivity.java
Andreas Truszkowski

git-svn-id: https://cdktaverna2.svn.sourceforge.net/svnroot/cdktaverna2/trunk@118 e522cf0d-97f0-4144-ada5-e1fc469fca11
</commit_message>
<xml_diff>
--- a/documentation/Installing CDK-Taverna 2.docx
+++ b/documentation/Installing CDK-Taverna 2.docx
@@ -1317,7 +1317,27 @@
           <w:szCs w:val="36"/>
           <w:lang w:val="en-US"/>
         </w:rPr>
-        <w:t xml:space="preserve"> debug workbench</w:t>
+        <w:t xml:space="preserve"> </w:t>
+      </w:r>
+      <w:r>
+        <w:rPr>
+          <w:rFonts w:ascii="Arial" w:hAnsi="Arial" w:cs="Arial"/>
+          <w:color w:val="0070C0"/>
+          <w:sz w:val="36"/>
+          <w:szCs w:val="36"/>
+          <w:lang w:val="en-US"/>
+        </w:rPr>
+        <w:t>developer</w:t>
+      </w:r>
+      <w:r>
+        <w:rPr>
+          <w:rFonts w:ascii="Arial" w:hAnsi="Arial" w:cs="Arial"/>
+          <w:color w:val="0070C0"/>
+          <w:sz w:val="36"/>
+          <w:szCs w:val="36"/>
+          <w:lang w:val="en-US"/>
+        </w:rPr>
+        <w:t xml:space="preserve"> workbench</w:t>
       </w:r>
     </w:p>
     <w:p>
@@ -1373,7 +1393,25 @@
           <w:szCs w:val="24"/>
           <w:lang w:val="en-US"/>
         </w:rPr>
-        <w:t xml:space="preserve"> snapshot workbench left click on TavernaWorkbenchWithPlugin</w:t>
+        <w:t xml:space="preserve"> </w:t>
+      </w:r>
+      <w:r>
+        <w:rPr>
+          <w:rFonts w:ascii="Arial" w:hAnsi="Arial" w:cs="Arial"/>
+          <w:sz w:val="24"/>
+          <w:szCs w:val="24"/>
+          <w:lang w:val="en-US"/>
+        </w:rPr>
+        <w:t>developer</w:t>
+      </w:r>
+      <w:r>
+        <w:rPr>
+          <w:rFonts w:ascii="Arial" w:hAnsi="Arial" w:cs="Arial"/>
+          <w:sz w:val="24"/>
+          <w:szCs w:val="24"/>
+          <w:lang w:val="en-US"/>
+        </w:rPr>
+        <w:t xml:space="preserve"> workbench left click on TavernaWorkbenchWithPlugin</w:t>
       </w:r>
       <w:r>
         <w:rPr>
@@ -1490,6 +1528,36 @@
             </a:graphic>
           </wp:inline>
         </w:drawing>
+      </w:r>
+    </w:p>
+    <w:p>
+      <w:pPr>
+        <w:tabs>
+          <w:tab w:val="left" w:pos="8171"/>
+        </w:tabs>
+        <w:rPr>
+          <w:lang w:val="en-US"/>
+        </w:rPr>
+      </w:pPr>
+      <w:r>
+        <w:rPr>
+          <w:lang w:val="en-US"/>
+        </w:rPr>
+        <w:t xml:space="preserve">Note: If you want to use the developer you must run </w:t>
+      </w:r>
+      <w:proofErr w:type="spellStart"/>
+      <w:r>
+        <w:rPr>
+          <w:lang w:val="en-US"/>
+        </w:rPr>
+        <w:t>mvn</w:t>
+      </w:r>
+      <w:proofErr w:type="spellEnd"/>
+      <w:r>
+        <w:rPr>
+          <w:lang w:val="en-US"/>
+        </w:rPr>
+        <w:t xml:space="preserve"> clean install with unit tests!</w:t>
       </w:r>
     </w:p>
     <w:sectPr>
@@ -2817,7 +2885,7 @@
 </file>
 
 <file path=customXml/itemProps1.xml><?xml version="1.0" encoding="utf-8"?>
-<ds:datastoreItem xmlns:ds="http://schemas.openxmlformats.org/officeDocument/2006/customXml" ds:itemID="{41374F3D-1B2B-4D11-ADDE-B0D5CC7D0D39}">
+<ds:datastoreItem xmlns:ds="http://schemas.openxmlformats.org/officeDocument/2006/customXml" ds:itemID="{CABBCE66-A64B-497D-9EB9-F58BC36AAD76}">
   <ds:schemaRefs>
     <ds:schemaRef ds:uri="http://schemas.openxmlformats.org/officeDocument/2006/bibliography"/>
   </ds:schemaRefs>

</xml_diff>

<commit_message>
- Version 0.3 release - Added art2a/tools/ART2aResultAsCSV.java
git-svn-id: https://cdktaverna2.svn.sourceforge.net/svnroot/cdktaverna2/trunk@170 e522cf0d-97f0-4144-ada5-e1fc469fca11
</commit_message>
<xml_diff>
--- a/documentation/Installing CDK-Taverna 2.docx
+++ b/documentation/Installing CDK-Taverna 2.docx
@@ -5,8 +5,10 @@
     <w:p>
       <w:pPr>
         <w:spacing w:line="276" w:lineRule="auto"/>
-        <w:rPr>
-          <w:rFonts w:ascii="Arial" w:hAnsi="Arial" w:cs="Arial"/>
+        <w:jc w:val="center"/>
+        <w:rPr>
+          <w:rFonts w:ascii="Arial" w:hAnsi="Arial" w:cs="Arial"/>
+          <w:b/>
           <w:color w:val="0070C0"/>
           <w:sz w:val="36"/>
           <w:szCs w:val="36"/>
@@ -16,42 +18,83 @@
       <w:r>
         <w:rPr>
           <w:rFonts w:ascii="Arial" w:hAnsi="Arial" w:cs="Arial"/>
+          <w:b/>
           <w:color w:val="0070C0"/>
           <w:sz w:val="36"/>
           <w:szCs w:val="36"/>
           <w:lang w:val="en-US"/>
         </w:rPr>
-        <w:t xml:space="preserve">Installing </w:t>
-      </w:r>
-      <w:r>
-        <w:rPr>
-          <w:rFonts w:ascii="Arial" w:hAnsi="Arial" w:cs="Arial"/>
+        <w:t>Getting Started with CDK-</w:t>
+      </w:r>
+      <w:proofErr w:type="spellStart"/>
+      <w:r>
+        <w:rPr>
+          <w:rFonts w:ascii="Arial" w:hAnsi="Arial" w:cs="Arial"/>
+          <w:b/>
           <w:color w:val="0070C0"/>
           <w:sz w:val="36"/>
           <w:szCs w:val="36"/>
           <w:lang w:val="en-US"/>
         </w:rPr>
-        <w:t>CDK</w:t>
-      </w:r>
-      <w:r>
-        <w:rPr>
-          <w:rFonts w:ascii="Arial" w:hAnsi="Arial" w:cs="Arial"/>
+        <w:t>Taverna</w:t>
+      </w:r>
+      <w:proofErr w:type="spellEnd"/>
+      <w:r>
+        <w:rPr>
+          <w:rFonts w:ascii="Arial" w:hAnsi="Arial" w:cs="Arial"/>
+          <w:b/>
           <w:color w:val="0070C0"/>
           <w:sz w:val="36"/>
           <w:szCs w:val="36"/>
           <w:lang w:val="en-US"/>
         </w:rPr>
-        <w:t>-</w:t>
-      </w:r>
-      <w:proofErr w:type="spellStart"/>
-      <w:r>
-        <w:rPr>
-          <w:rFonts w:ascii="Arial" w:hAnsi="Arial" w:cs="Arial"/>
+        <w:t xml:space="preserve"> 2</w:t>
+      </w:r>
+    </w:p>
+    <w:p>
+      <w:pPr>
+        <w:spacing w:line="276" w:lineRule="auto"/>
+        <w:jc w:val="center"/>
+        <w:rPr>
+          <w:rFonts w:ascii="Arial" w:hAnsi="Arial" w:cs="Arial"/>
+          <w:b/>
           <w:color w:val="0070C0"/>
           <w:sz w:val="36"/>
           <w:szCs w:val="36"/>
           <w:lang w:val="en-US"/>
         </w:rPr>
+      </w:pPr>
+    </w:p>
+    <w:p>
+      <w:pPr>
+        <w:spacing w:line="276" w:lineRule="auto"/>
+        <w:rPr>
+          <w:rFonts w:ascii="Arial" w:hAnsi="Arial" w:cs="Arial"/>
+          <w:color w:val="0070C0"/>
+          <w:sz w:val="32"/>
+          <w:szCs w:val="32"/>
+          <w:lang w:val="en-US"/>
+        </w:rPr>
+      </w:pPr>
+      <w:r>
+        <w:rPr>
+          <w:rFonts w:ascii="Arial" w:hAnsi="Arial" w:cs="Arial"/>
+          <w:color w:val="0070C0"/>
+          <w:sz w:val="32"/>
+          <w:szCs w:val="32"/>
+          <w:lang w:val="en-US"/>
+        </w:rPr>
+        <w:t>Installing the CDK-</w:t>
+      </w:r>
+      <w:proofErr w:type="spellStart"/>
+      <w:r>
+        <w:rPr>
+          <w:rFonts w:ascii="Arial" w:hAnsi="Arial" w:cs="Arial"/>
+          <w:color w:val="0070C0"/>
+          <w:sz w:val="32"/>
+          <w:szCs w:val="32"/>
+          <w:lang w:val="en-US"/>
+        </w:rPr>
         <w:t>Taverna</w:t>
       </w:r>
       <w:proofErr w:type="spellEnd"/>
@@ -59,21 +102,34 @@
         <w:rPr>
           <w:rFonts w:ascii="Arial" w:hAnsi="Arial" w:cs="Arial"/>
           <w:color w:val="0070C0"/>
-          <w:sz w:val="36"/>
-          <w:szCs w:val="36"/>
-          <w:lang w:val="en-US"/>
-        </w:rPr>
-        <w:t xml:space="preserve"> 2</w:t>
-      </w:r>
-    </w:p>
-    <w:p>
-      <w:pPr>
-        <w:spacing w:line="276" w:lineRule="auto"/>
+          <w:sz w:val="32"/>
+          <w:szCs w:val="32"/>
+          <w:lang w:val="en-US"/>
+        </w:rPr>
+        <w:t xml:space="preserve"> 2 </w:t>
+      </w:r>
+      <w:proofErr w:type="spellStart"/>
+      <w:r>
         <w:rPr>
           <w:rFonts w:ascii="Arial" w:hAnsi="Arial" w:cs="Arial"/>
           <w:color w:val="0070C0"/>
-          <w:sz w:val="24"/>
-          <w:szCs w:val="24"/>
+          <w:sz w:val="32"/>
+          <w:szCs w:val="32"/>
+          <w:lang w:val="en-US"/>
+        </w:rPr>
+        <w:t>plugin</w:t>
+      </w:r>
+      <w:proofErr w:type="spellEnd"/>
+    </w:p>
+    <w:p>
+      <w:pPr>
+        <w:spacing w:line="276" w:lineRule="auto"/>
+        <w:jc w:val="center"/>
+        <w:rPr>
+          <w:rFonts w:ascii="Arial" w:hAnsi="Arial" w:cs="Arial"/>
+          <w:color w:val="0070C0"/>
+          <w:sz w:val="32"/>
+          <w:szCs w:val="32"/>
           <w:lang w:val="en-US"/>
         </w:rPr>
       </w:pPr>
@@ -82,8 +138,8 @@
           <w:rFonts w:ascii="Arial" w:hAnsi="Arial" w:cs="Arial"/>
           <w:noProof/>
           <w:color w:val="0070C0"/>
-          <w:sz w:val="24"/>
-          <w:szCs w:val="24"/>
+          <w:sz w:val="32"/>
+          <w:szCs w:val="32"/>
           <w:lang w:eastAsia="de-DE"/>
         </w:rPr>
         <w:pict>
@@ -91,7 +147,888 @@
             <v:path arrowok="t" fillok="f" o:connecttype="none"/>
             <o:lock v:ext="edit" shapetype="t"/>
           </v:shapetype>
-          <v:shape id="_x0000_s1026" type="#_x0000_t32" style="position:absolute;margin-left:1.15pt;margin-top:2.85pt;width:467.25pt;height:0;z-index:251660288" o:connectortype="straight" strokecolor="#1f497d [3215]" strokeweight="2pt">
+          <v:shape id="_x0000_s1028" type="#_x0000_t32" style="position:absolute;left:0;text-align:left;margin-left:1.15pt;margin-top:5.25pt;width:467.25pt;height:0;z-index:251663360" o:connectortype="straight" strokecolor="#1f497d [3215]" strokeweight="2pt">
+            <v:shadow on="t"/>
+          </v:shape>
+        </w:pict>
+      </w:r>
+    </w:p>
+    <w:p>
+      <w:pPr>
+        <w:pStyle w:val="Listenabsatz"/>
+        <w:numPr>
+          <w:ilvl w:val="0"/>
+          <w:numId w:val="8"/>
+        </w:numPr>
+        <w:spacing w:line="276" w:lineRule="auto"/>
+        <w:rPr>
+          <w:rFonts w:ascii="Arial" w:hAnsi="Arial" w:cs="Arial"/>
+          <w:color w:val="000000" w:themeColor="text1"/>
+          <w:sz w:val="24"/>
+          <w:szCs w:val="24"/>
+          <w:lang w:val="en-US"/>
+        </w:rPr>
+      </w:pPr>
+      <w:r>
+        <w:rPr>
+          <w:rFonts w:ascii="Arial" w:hAnsi="Arial" w:cs="Arial"/>
+          <w:color w:val="000000" w:themeColor="text1"/>
+          <w:sz w:val="24"/>
+          <w:szCs w:val="24"/>
+          <w:lang w:val="en-US"/>
+        </w:rPr>
+        <w:t xml:space="preserve">Start the </w:t>
+      </w:r>
+      <w:proofErr w:type="spellStart"/>
+      <w:r>
+        <w:rPr>
+          <w:rFonts w:ascii="Arial" w:hAnsi="Arial" w:cs="Arial"/>
+          <w:color w:val="000000" w:themeColor="text1"/>
+          <w:sz w:val="24"/>
+          <w:szCs w:val="24"/>
+          <w:lang w:val="en-US"/>
+        </w:rPr>
+        <w:t>Taverna</w:t>
+      </w:r>
+      <w:proofErr w:type="spellEnd"/>
+      <w:r>
+        <w:rPr>
+          <w:rFonts w:ascii="Arial" w:hAnsi="Arial" w:cs="Arial"/>
+          <w:color w:val="000000" w:themeColor="text1"/>
+          <w:sz w:val="24"/>
+          <w:szCs w:val="24"/>
+          <w:lang w:val="en-US"/>
+        </w:rPr>
+        <w:t xml:space="preserve"> workbench</w:t>
+      </w:r>
+    </w:p>
+    <w:p>
+      <w:pPr>
+        <w:pStyle w:val="Listenabsatz"/>
+        <w:numPr>
+          <w:ilvl w:val="0"/>
+          <w:numId w:val="8"/>
+        </w:numPr>
+        <w:spacing w:line="276" w:lineRule="auto"/>
+        <w:rPr>
+          <w:rFonts w:ascii="Arial" w:hAnsi="Arial" w:cs="Arial"/>
+          <w:color w:val="000000" w:themeColor="text1"/>
+          <w:sz w:val="24"/>
+          <w:szCs w:val="24"/>
+          <w:lang w:val="en-US"/>
+        </w:rPr>
+      </w:pPr>
+      <w:proofErr w:type="spellStart"/>
+      <w:r>
+        <w:rPr>
+          <w:rFonts w:ascii="Arial" w:hAnsi="Arial" w:cs="Arial"/>
+          <w:color w:val="000000" w:themeColor="text1"/>
+          <w:sz w:val="24"/>
+          <w:szCs w:val="24"/>
+          <w:lang w:val="en-US"/>
+        </w:rPr>
+        <w:t>Goto</w:t>
+      </w:r>
+      <w:proofErr w:type="spellEnd"/>
+      <w:r>
+        <w:rPr>
+          <w:rFonts w:ascii="Arial" w:hAnsi="Arial" w:cs="Arial"/>
+          <w:color w:val="000000" w:themeColor="text1"/>
+          <w:sz w:val="24"/>
+          <w:szCs w:val="24"/>
+          <w:lang w:val="en-US"/>
+        </w:rPr>
+        <w:t xml:space="preserve"> </w:t>
+      </w:r>
+      <w:r>
+        <w:rPr>
+          <w:rFonts w:ascii="Arial" w:hAnsi="Arial" w:cs="Arial"/>
+          <w:color w:val="000000" w:themeColor="text1"/>
+          <w:sz w:val="24"/>
+          <w:szCs w:val="24"/>
+          <w:lang w:val="en-US"/>
+        </w:rPr>
+        <w:sym w:font="Wingdings" w:char="F0E0"/>
+      </w:r>
+      <w:r>
+        <w:rPr>
+          <w:rFonts w:ascii="Arial" w:hAnsi="Arial" w:cs="Arial"/>
+          <w:color w:val="000000" w:themeColor="text1"/>
+          <w:sz w:val="24"/>
+          <w:szCs w:val="24"/>
+          <w:lang w:val="en-US"/>
+        </w:rPr>
+        <w:t xml:space="preserve">Advanced &gt; Updates and </w:t>
+      </w:r>
+      <w:proofErr w:type="spellStart"/>
+      <w:r>
+        <w:rPr>
+          <w:rFonts w:ascii="Arial" w:hAnsi="Arial" w:cs="Arial"/>
+          <w:color w:val="000000" w:themeColor="text1"/>
+          <w:sz w:val="24"/>
+          <w:szCs w:val="24"/>
+          <w:lang w:val="en-US"/>
+        </w:rPr>
+        <w:t>plugins</w:t>
+      </w:r>
+      <w:proofErr w:type="spellEnd"/>
+    </w:p>
+    <w:p>
+      <w:pPr>
+        <w:spacing w:line="276" w:lineRule="auto"/>
+        <w:rPr>
+          <w:rFonts w:ascii="Arial" w:hAnsi="Arial" w:cs="Arial"/>
+          <w:color w:val="000000" w:themeColor="text1"/>
+          <w:sz w:val="24"/>
+          <w:szCs w:val="24"/>
+          <w:lang w:val="en-US"/>
+        </w:rPr>
+      </w:pPr>
+      <w:r>
+        <w:rPr>
+          <w:rFonts w:ascii="Arial" w:hAnsi="Arial" w:cs="Arial"/>
+          <w:noProof/>
+          <w:color w:val="000000" w:themeColor="text1"/>
+          <w:sz w:val="24"/>
+          <w:szCs w:val="24"/>
+          <w:lang w:eastAsia="de-DE"/>
+        </w:rPr>
+        <w:drawing>
+          <wp:anchor distT="0" distB="0" distL="114300" distR="114300" simplePos="0" relativeHeight="251664384" behindDoc="1" locked="0" layoutInCell="1" allowOverlap="1">
+            <wp:simplePos x="0" y="0"/>
+            <wp:positionH relativeFrom="column">
+              <wp:posOffset>256540</wp:posOffset>
+            </wp:positionH>
+            <wp:positionV relativeFrom="paragraph">
+              <wp:posOffset>53340</wp:posOffset>
+            </wp:positionV>
+            <wp:extent cx="5094605" cy="3178810"/>
+            <wp:effectExtent l="19050" t="0" r="0" b="0"/>
+            <wp:wrapTight wrapText="bothSides">
+              <wp:wrapPolygon edited="0">
+                <wp:start x="-81" y="0"/>
+                <wp:lineTo x="-81" y="21488"/>
+                <wp:lineTo x="21565" y="21488"/>
+                <wp:lineTo x="21565" y="0"/>
+                <wp:lineTo x="-81" y="0"/>
+              </wp:wrapPolygon>
+            </wp:wrapTight>
+            <wp:docPr id="6" name="Bild 2"/>
+            <wp:cNvGraphicFramePr>
+              <a:graphicFrameLocks xmlns:a="http://schemas.openxmlformats.org/drawingml/2006/main" noChangeAspect="1"/>
+            </wp:cNvGraphicFramePr>
+            <a:graphic xmlns:a="http://schemas.openxmlformats.org/drawingml/2006/main">
+              <a:graphicData uri="http://schemas.openxmlformats.org/drawingml/2006/picture">
+                <pic:pic xmlns:pic="http://schemas.openxmlformats.org/drawingml/2006/picture">
+                  <pic:nvPicPr>
+                    <pic:cNvPr id="0" name="Picture 2"/>
+                    <pic:cNvPicPr>
+                      <a:picLocks noChangeAspect="1" noChangeArrowheads="1"/>
+                    </pic:cNvPicPr>
+                  </pic:nvPicPr>
+                  <pic:blipFill>
+                    <a:blip r:embed="rId6" cstate="print"/>
+                    <a:srcRect/>
+                    <a:stretch>
+                      <a:fillRect/>
+                    </a:stretch>
+                  </pic:blipFill>
+                  <pic:spPr bwMode="auto">
+                    <a:xfrm>
+                      <a:off x="0" y="0"/>
+                      <a:ext cx="5094605" cy="3178810"/>
+                    </a:xfrm>
+                    <a:prstGeom prst="rect">
+                      <a:avLst/>
+                    </a:prstGeom>
+                    <a:noFill/>
+                    <a:ln w="9525">
+                      <a:noFill/>
+                      <a:miter lim="800000"/>
+                      <a:headEnd/>
+                      <a:tailEnd/>
+                    </a:ln>
+                  </pic:spPr>
+                </pic:pic>
+              </a:graphicData>
+            </a:graphic>
+          </wp:anchor>
+        </w:drawing>
+      </w:r>
+    </w:p>
+    <w:p>
+      <w:pPr>
+        <w:spacing w:line="276" w:lineRule="auto"/>
+        <w:rPr>
+          <w:rFonts w:ascii="Arial" w:hAnsi="Arial" w:cs="Arial"/>
+          <w:color w:val="0070C0"/>
+          <w:sz w:val="32"/>
+          <w:szCs w:val="32"/>
+          <w:lang w:val="en-US"/>
+        </w:rPr>
+      </w:pPr>
+    </w:p>
+    <w:p>
+      <w:pPr>
+        <w:rPr>
+          <w:lang w:val="en-US"/>
+        </w:rPr>
+      </w:pPr>
+    </w:p>
+    <w:p>
+      <w:pPr>
+        <w:rPr>
+          <w:lang w:val="en-US"/>
+        </w:rPr>
+      </w:pPr>
+    </w:p>
+    <w:p>
+      <w:pPr>
+        <w:rPr>
+          <w:lang w:val="en-US"/>
+        </w:rPr>
+      </w:pPr>
+    </w:p>
+    <w:p>
+      <w:pPr>
+        <w:rPr>
+          <w:lang w:val="en-US"/>
+        </w:rPr>
+      </w:pPr>
+    </w:p>
+    <w:p>
+      <w:pPr>
+        <w:rPr>
+          <w:lang w:val="en-US"/>
+        </w:rPr>
+      </w:pPr>
+    </w:p>
+    <w:p>
+      <w:pPr>
+        <w:rPr>
+          <w:lang w:val="en-US"/>
+        </w:rPr>
+      </w:pPr>
+    </w:p>
+    <w:p>
+      <w:pPr>
+        <w:rPr>
+          <w:lang w:val="en-US"/>
+        </w:rPr>
+      </w:pPr>
+    </w:p>
+    <w:p>
+      <w:pPr>
+        <w:rPr>
+          <w:lang w:val="en-US"/>
+        </w:rPr>
+      </w:pPr>
+    </w:p>
+    <w:p>
+      <w:pPr>
+        <w:rPr>
+          <w:lang w:val="en-US"/>
+        </w:rPr>
+      </w:pPr>
+    </w:p>
+    <w:p>
+      <w:pPr>
+        <w:rPr>
+          <w:lang w:val="en-US"/>
+        </w:rPr>
+      </w:pPr>
+    </w:p>
+    <w:p>
+      <w:pPr>
+        <w:rPr>
+          <w:lang w:val="en-US"/>
+        </w:rPr>
+      </w:pPr>
+    </w:p>
+    <w:p>
+      <w:pPr>
+        <w:rPr>
+          <w:lang w:val="en-US"/>
+        </w:rPr>
+      </w:pPr>
+    </w:p>
+    <w:p>
+      <w:pPr>
+        <w:rPr>
+          <w:lang w:val="en-US"/>
+        </w:rPr>
+      </w:pPr>
+    </w:p>
+    <w:p>
+      <w:pPr>
+        <w:rPr>
+          <w:lang w:val="en-US"/>
+        </w:rPr>
+      </w:pPr>
+    </w:p>
+    <w:p>
+      <w:pPr>
+        <w:pStyle w:val="Listenabsatz"/>
+        <w:numPr>
+          <w:ilvl w:val="0"/>
+          <w:numId w:val="8"/>
+        </w:numPr>
+        <w:spacing w:line="276" w:lineRule="auto"/>
+        <w:rPr>
+          <w:rFonts w:ascii="Arial" w:hAnsi="Arial" w:cs="Arial"/>
+          <w:sz w:val="24"/>
+          <w:szCs w:val="24"/>
+          <w:lang w:val="en-US"/>
+        </w:rPr>
+      </w:pPr>
+      <w:r>
+        <w:rPr>
+          <w:rFonts w:ascii="Arial" w:hAnsi="Arial" w:cs="Arial"/>
+          <w:sz w:val="24"/>
+          <w:szCs w:val="24"/>
+          <w:lang w:val="en-US"/>
+        </w:rPr>
+        <w:t xml:space="preserve">Press the “Find New </w:t>
+      </w:r>
+      <w:proofErr w:type="spellStart"/>
+      <w:r>
+        <w:rPr>
+          <w:rFonts w:ascii="Arial" w:hAnsi="Arial" w:cs="Arial"/>
+          <w:sz w:val="24"/>
+          <w:szCs w:val="24"/>
+          <w:lang w:val="en-US"/>
+        </w:rPr>
+        <w:t>Plugins</w:t>
+      </w:r>
+      <w:proofErr w:type="spellEnd"/>
+      <w:r>
+        <w:rPr>
+          <w:rFonts w:ascii="Arial" w:hAnsi="Arial" w:cs="Arial"/>
+          <w:sz w:val="24"/>
+          <w:szCs w:val="24"/>
+          <w:lang w:val="en-US"/>
+        </w:rPr>
+        <w:t>” button and choose in the upcoming panel “Add update site”</w:t>
+      </w:r>
+    </w:p>
+    <w:p>
+      <w:pPr>
+        <w:spacing w:line="276" w:lineRule="auto"/>
+        <w:rPr>
+          <w:rFonts w:ascii="Arial" w:hAnsi="Arial" w:cs="Arial"/>
+          <w:color w:val="0070C0"/>
+          <w:sz w:val="32"/>
+          <w:szCs w:val="32"/>
+          <w:lang w:val="en-US"/>
+        </w:rPr>
+      </w:pPr>
+      <w:r>
+        <w:rPr>
+          <w:rFonts w:ascii="Arial" w:hAnsi="Arial" w:cs="Arial"/>
+          <w:noProof/>
+          <w:color w:val="0070C0"/>
+          <w:sz w:val="32"/>
+          <w:szCs w:val="32"/>
+          <w:lang w:eastAsia="de-DE"/>
+        </w:rPr>
+        <w:drawing>
+          <wp:anchor distT="0" distB="0" distL="114300" distR="114300" simplePos="0" relativeHeight="251665408" behindDoc="1" locked="0" layoutInCell="1" allowOverlap="1">
+            <wp:simplePos x="0" y="0"/>
+            <wp:positionH relativeFrom="column">
+              <wp:posOffset>182245</wp:posOffset>
+            </wp:positionH>
+            <wp:positionV relativeFrom="paragraph">
+              <wp:posOffset>84455</wp:posOffset>
+            </wp:positionV>
+            <wp:extent cx="5414010" cy="2934335"/>
+            <wp:effectExtent l="19050" t="0" r="0" b="0"/>
+            <wp:wrapTight wrapText="bothSides">
+              <wp:wrapPolygon edited="0">
+                <wp:start x="-76" y="0"/>
+                <wp:lineTo x="-76" y="21455"/>
+                <wp:lineTo x="21585" y="21455"/>
+                <wp:lineTo x="21585" y="0"/>
+                <wp:lineTo x="-76" y="0"/>
+              </wp:wrapPolygon>
+            </wp:wrapTight>
+            <wp:docPr id="8" name="Bild 4"/>
+            <wp:cNvGraphicFramePr>
+              <a:graphicFrameLocks xmlns:a="http://schemas.openxmlformats.org/drawingml/2006/main" noChangeAspect="1"/>
+            </wp:cNvGraphicFramePr>
+            <a:graphic xmlns:a="http://schemas.openxmlformats.org/drawingml/2006/main">
+              <a:graphicData uri="http://schemas.openxmlformats.org/drawingml/2006/picture">
+                <pic:pic xmlns:pic="http://schemas.openxmlformats.org/drawingml/2006/picture">
+                  <pic:nvPicPr>
+                    <pic:cNvPr id="0" name="Picture 4"/>
+                    <pic:cNvPicPr>
+                      <a:picLocks noChangeAspect="1" noChangeArrowheads="1"/>
+                    </pic:cNvPicPr>
+                  </pic:nvPicPr>
+                  <pic:blipFill>
+                    <a:blip r:embed="rId7" cstate="print"/>
+                    <a:srcRect/>
+                    <a:stretch>
+                      <a:fillRect/>
+                    </a:stretch>
+                  </pic:blipFill>
+                  <pic:spPr bwMode="auto">
+                    <a:xfrm>
+                      <a:off x="0" y="0"/>
+                      <a:ext cx="5414010" cy="2934335"/>
+                    </a:xfrm>
+                    <a:prstGeom prst="rect">
+                      <a:avLst/>
+                    </a:prstGeom>
+                    <a:noFill/>
+                    <a:ln w="9525">
+                      <a:noFill/>
+                      <a:miter lim="800000"/>
+                      <a:headEnd/>
+                      <a:tailEnd/>
+                    </a:ln>
+                  </pic:spPr>
+                </pic:pic>
+              </a:graphicData>
+            </a:graphic>
+          </wp:anchor>
+        </w:drawing>
+      </w:r>
+    </w:p>
+    <w:p>
+      <w:pPr>
+        <w:rPr>
+          <w:rFonts w:ascii="Arial" w:hAnsi="Arial" w:cs="Arial"/>
+          <w:color w:val="0070C0"/>
+          <w:sz w:val="32"/>
+          <w:szCs w:val="32"/>
+          <w:lang w:val="en-US"/>
+        </w:rPr>
+      </w:pPr>
+      <w:r>
+        <w:rPr>
+          <w:rFonts w:ascii="Arial" w:hAnsi="Arial" w:cs="Arial"/>
+          <w:color w:val="0070C0"/>
+          <w:sz w:val="32"/>
+          <w:szCs w:val="32"/>
+          <w:lang w:val="en-US"/>
+        </w:rPr>
+        <w:br w:type="page"/>
+      </w:r>
+    </w:p>
+    <w:p>
+      <w:pPr>
+        <w:pStyle w:val="Listenabsatz"/>
+        <w:numPr>
+          <w:ilvl w:val="0"/>
+          <w:numId w:val="8"/>
+        </w:numPr>
+        <w:spacing w:line="276" w:lineRule="auto"/>
+        <w:rPr>
+          <w:rFonts w:ascii="Arial" w:hAnsi="Arial" w:cs="Arial"/>
+          <w:sz w:val="24"/>
+          <w:szCs w:val="24"/>
+          <w:lang w:val="en-US"/>
+        </w:rPr>
+      </w:pPr>
+      <w:r>
+        <w:rPr>
+          <w:rFonts w:ascii="Arial" w:hAnsi="Arial" w:cs="Arial"/>
+          <w:sz w:val="24"/>
+          <w:szCs w:val="24"/>
+          <w:lang w:val="en-US"/>
+        </w:rPr>
+        <w:lastRenderedPageBreak/>
+        <w:t>Type in the name and the URL of the CDK-</w:t>
+      </w:r>
+      <w:proofErr w:type="spellStart"/>
+      <w:r>
+        <w:rPr>
+          <w:rFonts w:ascii="Arial" w:hAnsi="Arial" w:cs="Arial"/>
+          <w:sz w:val="24"/>
+          <w:szCs w:val="24"/>
+          <w:lang w:val="en-US"/>
+        </w:rPr>
+        <w:t>Taverna</w:t>
+      </w:r>
+      <w:proofErr w:type="spellEnd"/>
+      <w:r>
+        <w:rPr>
+          <w:rFonts w:ascii="Arial" w:hAnsi="Arial" w:cs="Arial"/>
+          <w:sz w:val="24"/>
+          <w:szCs w:val="24"/>
+          <w:lang w:val="en-US"/>
+        </w:rPr>
+        <w:t xml:space="preserve"> </w:t>
+      </w:r>
+      <w:proofErr w:type="spellStart"/>
+      <w:r>
+        <w:rPr>
+          <w:rFonts w:ascii="Arial" w:hAnsi="Arial" w:cs="Arial"/>
+          <w:sz w:val="24"/>
+          <w:szCs w:val="24"/>
+          <w:lang w:val="en-US"/>
+        </w:rPr>
+        <w:t>plugin</w:t>
+      </w:r>
+      <w:proofErr w:type="spellEnd"/>
+      <w:r>
+        <w:rPr>
+          <w:rFonts w:ascii="Arial" w:hAnsi="Arial" w:cs="Arial"/>
+          <w:sz w:val="24"/>
+          <w:szCs w:val="24"/>
+          <w:lang w:val="en-US"/>
+        </w:rPr>
+        <w:t xml:space="preserve"> and confirm selection</w:t>
+      </w:r>
+    </w:p>
+    <w:p>
+      <w:pPr>
+        <w:pStyle w:val="Listenabsatz"/>
+        <w:numPr>
+          <w:ilvl w:val="0"/>
+          <w:numId w:val="9"/>
+        </w:numPr>
+        <w:spacing w:line="276" w:lineRule="auto"/>
+        <w:rPr>
+          <w:rFonts w:ascii="Arial" w:hAnsi="Arial" w:cs="Arial"/>
+          <w:sz w:val="24"/>
+          <w:szCs w:val="24"/>
+          <w:lang w:val="en-US"/>
+        </w:rPr>
+      </w:pPr>
+      <w:proofErr w:type="spellStart"/>
+      <w:r>
+        <w:rPr>
+          <w:rFonts w:ascii="Arial" w:hAnsi="Arial" w:cs="Arial"/>
+          <w:sz w:val="24"/>
+          <w:szCs w:val="24"/>
+          <w:lang w:val="en-US"/>
+        </w:rPr>
+        <w:t>Plugin</w:t>
+      </w:r>
+      <w:proofErr w:type="spellEnd"/>
+      <w:r>
+        <w:rPr>
+          <w:rFonts w:ascii="Arial" w:hAnsi="Arial" w:cs="Arial"/>
+          <w:sz w:val="24"/>
+          <w:szCs w:val="24"/>
+          <w:lang w:val="en-US"/>
+        </w:rPr>
+        <w:t xml:space="preserve"> URL:</w:t>
+      </w:r>
+    </w:p>
+    <w:p>
+      <w:pPr>
+        <w:pStyle w:val="Listenabsatz"/>
+        <w:spacing w:line="276" w:lineRule="auto"/>
+        <w:ind w:left="1440"/>
+        <w:rPr>
+          <w:rFonts w:ascii="Arial" w:hAnsi="Arial" w:cs="Arial"/>
+          <w:sz w:val="24"/>
+          <w:szCs w:val="24"/>
+          <w:lang w:val="en-US"/>
+        </w:rPr>
+      </w:pPr>
+      <w:r>
+        <w:rPr>
+          <w:rFonts w:ascii="Arial" w:hAnsi="Arial" w:cs="Arial"/>
+          <w:sz w:val="24"/>
+          <w:szCs w:val="24"/>
+          <w:lang w:val="en-US"/>
+        </w:rPr>
+        <w:t>http://www.ts-concepts.de/cdk-taverna2-/plugin</w:t>
+      </w:r>
+    </w:p>
+    <w:p>
+      <w:pPr>
+        <w:spacing w:line="276" w:lineRule="auto"/>
+        <w:rPr>
+          <w:rFonts w:ascii="Arial" w:hAnsi="Arial" w:cs="Arial"/>
+          <w:sz w:val="24"/>
+          <w:szCs w:val="24"/>
+          <w:lang w:val="en-US"/>
+        </w:rPr>
+      </w:pPr>
+      <w:r>
+        <w:rPr>
+          <w:rFonts w:ascii="Arial" w:hAnsi="Arial" w:cs="Arial"/>
+          <w:noProof/>
+          <w:sz w:val="24"/>
+          <w:szCs w:val="24"/>
+          <w:lang w:eastAsia="de-DE"/>
+        </w:rPr>
+        <w:drawing>
+          <wp:anchor distT="0" distB="0" distL="114300" distR="114300" simplePos="0" relativeHeight="251666432" behindDoc="1" locked="0" layoutInCell="1" allowOverlap="1">
+            <wp:simplePos x="0" y="0"/>
+            <wp:positionH relativeFrom="column">
+              <wp:posOffset>1022350</wp:posOffset>
+            </wp:positionH>
+            <wp:positionV relativeFrom="paragraph">
+              <wp:posOffset>200025</wp:posOffset>
+            </wp:positionV>
+            <wp:extent cx="4329430" cy="1924050"/>
+            <wp:effectExtent l="19050" t="0" r="0" b="0"/>
+            <wp:wrapTight wrapText="bothSides">
+              <wp:wrapPolygon edited="0">
+                <wp:start x="-95" y="0"/>
+                <wp:lineTo x="-95" y="21386"/>
+                <wp:lineTo x="21575" y="21386"/>
+                <wp:lineTo x="21575" y="0"/>
+                <wp:lineTo x="-95" y="0"/>
+              </wp:wrapPolygon>
+            </wp:wrapTight>
+            <wp:docPr id="9" name="Bild 5"/>
+            <wp:cNvGraphicFramePr>
+              <a:graphicFrameLocks xmlns:a="http://schemas.openxmlformats.org/drawingml/2006/main" noChangeAspect="1"/>
+            </wp:cNvGraphicFramePr>
+            <a:graphic xmlns:a="http://schemas.openxmlformats.org/drawingml/2006/main">
+              <a:graphicData uri="http://schemas.openxmlformats.org/drawingml/2006/picture">
+                <pic:pic xmlns:pic="http://schemas.openxmlformats.org/drawingml/2006/picture">
+                  <pic:nvPicPr>
+                    <pic:cNvPr id="0" name="Picture 5"/>
+                    <pic:cNvPicPr>
+                      <a:picLocks noChangeAspect="1" noChangeArrowheads="1"/>
+                    </pic:cNvPicPr>
+                  </pic:nvPicPr>
+                  <pic:blipFill>
+                    <a:blip r:embed="rId8" cstate="print"/>
+                    <a:srcRect/>
+                    <a:stretch>
+                      <a:fillRect/>
+                    </a:stretch>
+                  </pic:blipFill>
+                  <pic:spPr bwMode="auto">
+                    <a:xfrm>
+                      <a:off x="0" y="0"/>
+                      <a:ext cx="4329430" cy="1924050"/>
+                    </a:xfrm>
+                    <a:prstGeom prst="rect">
+                      <a:avLst/>
+                    </a:prstGeom>
+                    <a:noFill/>
+                    <a:ln w="9525">
+                      <a:noFill/>
+                      <a:miter lim="800000"/>
+                      <a:headEnd/>
+                      <a:tailEnd/>
+                    </a:ln>
+                  </pic:spPr>
+                </pic:pic>
+              </a:graphicData>
+            </a:graphic>
+          </wp:anchor>
+        </w:drawing>
+      </w:r>
+    </w:p>
+    <w:p>
+      <w:pPr>
+        <w:spacing w:line="276" w:lineRule="auto"/>
+        <w:rPr>
+          <w:rFonts w:ascii="Arial" w:hAnsi="Arial" w:cs="Arial"/>
+          <w:sz w:val="24"/>
+          <w:szCs w:val="24"/>
+          <w:lang w:val="en-US"/>
+        </w:rPr>
+      </w:pPr>
+    </w:p>
+    <w:p>
+      <w:pPr>
+        <w:spacing w:line="276" w:lineRule="auto"/>
+        <w:rPr>
+          <w:rFonts w:ascii="Arial" w:hAnsi="Arial" w:cs="Arial"/>
+          <w:sz w:val="24"/>
+          <w:szCs w:val="24"/>
+          <w:lang w:val="en-US"/>
+        </w:rPr>
+      </w:pPr>
+    </w:p>
+    <w:p>
+      <w:pPr>
+        <w:spacing w:line="276" w:lineRule="auto"/>
+        <w:rPr>
+          <w:rFonts w:ascii="Arial" w:hAnsi="Arial" w:cs="Arial"/>
+          <w:sz w:val="24"/>
+          <w:szCs w:val="24"/>
+          <w:lang w:val="en-US"/>
+        </w:rPr>
+      </w:pPr>
+    </w:p>
+    <w:p>
+      <w:pPr>
+        <w:spacing w:line="276" w:lineRule="auto"/>
+        <w:rPr>
+          <w:rFonts w:ascii="Arial" w:hAnsi="Arial" w:cs="Arial"/>
+          <w:sz w:val="24"/>
+          <w:szCs w:val="24"/>
+          <w:lang w:val="en-US"/>
+        </w:rPr>
+      </w:pPr>
+    </w:p>
+    <w:p>
+      <w:pPr>
+        <w:spacing w:line="276" w:lineRule="auto"/>
+        <w:rPr>
+          <w:rFonts w:ascii="Arial" w:hAnsi="Arial" w:cs="Arial"/>
+          <w:sz w:val="24"/>
+          <w:szCs w:val="24"/>
+          <w:lang w:val="en-US"/>
+        </w:rPr>
+      </w:pPr>
+    </w:p>
+    <w:p>
+      <w:pPr>
+        <w:spacing w:line="276" w:lineRule="auto"/>
+        <w:rPr>
+          <w:rFonts w:ascii="Arial" w:hAnsi="Arial" w:cs="Arial"/>
+          <w:sz w:val="24"/>
+          <w:szCs w:val="24"/>
+          <w:lang w:val="en-US"/>
+        </w:rPr>
+      </w:pPr>
+    </w:p>
+    <w:p>
+      <w:pPr>
+        <w:spacing w:line="276" w:lineRule="auto"/>
+        <w:rPr>
+          <w:rFonts w:ascii="Arial" w:hAnsi="Arial" w:cs="Arial"/>
+          <w:sz w:val="24"/>
+          <w:szCs w:val="24"/>
+          <w:lang w:val="en-US"/>
+        </w:rPr>
+      </w:pPr>
+    </w:p>
+    <w:p>
+      <w:pPr>
+        <w:spacing w:line="276" w:lineRule="auto"/>
+        <w:rPr>
+          <w:rFonts w:ascii="Arial" w:hAnsi="Arial" w:cs="Arial"/>
+          <w:color w:val="0070C0"/>
+          <w:sz w:val="32"/>
+          <w:szCs w:val="32"/>
+          <w:lang w:val="en-US"/>
+        </w:rPr>
+      </w:pPr>
+    </w:p>
+    <w:p>
+      <w:pPr>
+        <w:spacing w:line="276" w:lineRule="auto"/>
+        <w:rPr>
+          <w:rFonts w:ascii="Arial" w:hAnsi="Arial" w:cs="Arial"/>
+          <w:color w:val="0070C0"/>
+          <w:sz w:val="32"/>
+          <w:szCs w:val="32"/>
+          <w:lang w:val="en-US"/>
+        </w:rPr>
+      </w:pPr>
+    </w:p>
+    <w:p>
+      <w:pPr>
+        <w:rPr>
+          <w:rFonts w:ascii="Arial" w:hAnsi="Arial" w:cs="Arial"/>
+          <w:color w:val="0070C0"/>
+          <w:sz w:val="32"/>
+          <w:szCs w:val="32"/>
+          <w:lang w:val="en-US"/>
+        </w:rPr>
+      </w:pPr>
+    </w:p>
+    <w:p>
+      <w:pPr>
+        <w:rPr>
+          <w:rFonts w:ascii="Arial" w:hAnsi="Arial" w:cs="Arial"/>
+          <w:color w:val="0070C0"/>
+          <w:sz w:val="32"/>
+          <w:szCs w:val="32"/>
+          <w:lang w:val="en-US"/>
+        </w:rPr>
+      </w:pPr>
+      <w:r>
+        <w:rPr>
+          <w:rFonts w:ascii="Arial" w:hAnsi="Arial" w:cs="Arial"/>
+          <w:color w:val="0070C0"/>
+          <w:sz w:val="32"/>
+          <w:szCs w:val="32"/>
+          <w:lang w:val="en-US"/>
+        </w:rPr>
+        <w:br w:type="page"/>
+      </w:r>
+    </w:p>
+    <w:p>
+      <w:pPr>
+        <w:rPr>
+          <w:rFonts w:ascii="Arial" w:hAnsi="Arial" w:cs="Arial"/>
+          <w:color w:val="0070C0"/>
+          <w:sz w:val="32"/>
+          <w:szCs w:val="32"/>
+          <w:lang w:val="en-US"/>
+        </w:rPr>
+      </w:pPr>
+      <w:r>
+        <w:rPr>
+          <w:rFonts w:ascii="Arial" w:hAnsi="Arial" w:cs="Arial"/>
+          <w:color w:val="0070C0"/>
+          <w:sz w:val="32"/>
+          <w:szCs w:val="32"/>
+          <w:lang w:val="en-US"/>
+        </w:rPr>
+        <w:lastRenderedPageBreak/>
+        <w:t>Installing CDK-</w:t>
+      </w:r>
+      <w:proofErr w:type="spellStart"/>
+      <w:r>
+        <w:rPr>
+          <w:rFonts w:ascii="Arial" w:hAnsi="Arial" w:cs="Arial"/>
+          <w:color w:val="0070C0"/>
+          <w:sz w:val="32"/>
+          <w:szCs w:val="32"/>
+          <w:lang w:val="en-US"/>
+        </w:rPr>
+        <w:t>Taverna</w:t>
+      </w:r>
+      <w:proofErr w:type="spellEnd"/>
+      <w:r>
+        <w:rPr>
+          <w:rFonts w:ascii="Arial" w:hAnsi="Arial" w:cs="Arial"/>
+          <w:color w:val="0070C0"/>
+          <w:sz w:val="32"/>
+          <w:szCs w:val="32"/>
+          <w:lang w:val="en-US"/>
+        </w:rPr>
+        <w:t xml:space="preserve"> 2</w:t>
+      </w:r>
+      <w:r>
+        <w:rPr>
+          <w:rFonts w:ascii="Arial" w:hAnsi="Arial" w:cs="Arial"/>
+          <w:color w:val="0070C0"/>
+          <w:sz w:val="32"/>
+          <w:szCs w:val="32"/>
+          <w:lang w:val="en-US"/>
+        </w:rPr>
+        <w:t xml:space="preserve"> sources and developer workbench</w:t>
+      </w:r>
+    </w:p>
+    <w:p>
+      <w:pPr>
+        <w:spacing w:line="276" w:lineRule="auto"/>
+        <w:rPr>
+          <w:rFonts w:ascii="Arial" w:hAnsi="Arial" w:cs="Arial"/>
+          <w:color w:val="0070C0"/>
+          <w:sz w:val="24"/>
+          <w:szCs w:val="24"/>
+          <w:lang w:val="en-US"/>
+        </w:rPr>
+      </w:pPr>
+      <w:r>
+        <w:rPr>
+          <w:rFonts w:ascii="Arial" w:hAnsi="Arial" w:cs="Arial"/>
+          <w:noProof/>
+          <w:color w:val="0070C0"/>
+          <w:sz w:val="24"/>
+          <w:szCs w:val="24"/>
+          <w:lang w:eastAsia="de-DE"/>
+        </w:rPr>
+        <w:pict>
+          <v:shape id="_x0000_s1026" type="#_x0000_t32" style="position:absolute;margin-left:6.2pt;margin-top:7.05pt;width:467.25pt;height:0;z-index:251660288" o:connectortype="straight" strokecolor="#1f497d [3215]" strokeweight="2pt">
             <v:shadow on="t"/>
           </v:shape>
         </w:pict>
@@ -449,7 +1386,7 @@
                     </pic:cNvPicPr>
                   </pic:nvPicPr>
                   <pic:blipFill>
-                    <a:blip r:embed="rId6" cstate="print"/>
+                    <a:blip r:embed="rId9" cstate="print"/>
                     <a:srcRect/>
                     <a:stretch>
                       <a:fillRect/>
@@ -525,102 +1462,20 @@
     </w:p>
     <w:p>
       <w:pPr>
-        <w:pStyle w:val="Listenabsatz"/>
-        <w:spacing w:line="276" w:lineRule="auto"/>
-        <w:rPr>
-          <w:rFonts w:ascii="Arial" w:hAnsi="Arial" w:cs="Arial"/>
-          <w:sz w:val="24"/>
-          <w:lang w:val="en-US"/>
-        </w:rPr>
-      </w:pPr>
-    </w:p>
-    <w:p>
-      <w:pPr>
-        <w:pStyle w:val="Listenabsatz"/>
-        <w:spacing w:line="276" w:lineRule="auto"/>
-        <w:rPr>
-          <w:rFonts w:ascii="Arial" w:hAnsi="Arial" w:cs="Arial"/>
-          <w:sz w:val="24"/>
-          <w:lang w:val="en-US"/>
-        </w:rPr>
-      </w:pPr>
-    </w:p>
-    <w:p>
-      <w:pPr>
-        <w:pStyle w:val="Listenabsatz"/>
-        <w:spacing w:line="276" w:lineRule="auto"/>
-        <w:rPr>
-          <w:rFonts w:ascii="Arial" w:hAnsi="Arial" w:cs="Arial"/>
-          <w:sz w:val="24"/>
-          <w:lang w:val="en-US"/>
-        </w:rPr>
-      </w:pPr>
-    </w:p>
-    <w:p>
-      <w:pPr>
-        <w:pStyle w:val="Listenabsatz"/>
-        <w:spacing w:line="276" w:lineRule="auto"/>
-        <w:rPr>
-          <w:rFonts w:ascii="Arial" w:hAnsi="Arial" w:cs="Arial"/>
-          <w:sz w:val="24"/>
-          <w:lang w:val="en-US"/>
-        </w:rPr>
-      </w:pPr>
-    </w:p>
-    <w:p>
-      <w:pPr>
-        <w:pStyle w:val="Listenabsatz"/>
-        <w:spacing w:line="276" w:lineRule="auto"/>
-        <w:rPr>
-          <w:rFonts w:ascii="Arial" w:hAnsi="Arial" w:cs="Arial"/>
-          <w:sz w:val="24"/>
-          <w:lang w:val="en-US"/>
-        </w:rPr>
-      </w:pPr>
-    </w:p>
-    <w:p>
-      <w:pPr>
-        <w:pStyle w:val="Listenabsatz"/>
-        <w:spacing w:line="276" w:lineRule="auto"/>
-        <w:rPr>
-          <w:rFonts w:ascii="Arial" w:hAnsi="Arial" w:cs="Arial"/>
-          <w:sz w:val="24"/>
-          <w:lang w:val="en-US"/>
-        </w:rPr>
-      </w:pPr>
-    </w:p>
-    <w:p>
-      <w:pPr>
-        <w:pStyle w:val="Listenabsatz"/>
-        <w:spacing w:line="276" w:lineRule="auto"/>
-        <w:rPr>
-          <w:rFonts w:ascii="Arial" w:hAnsi="Arial" w:cs="Arial"/>
-          <w:sz w:val="24"/>
-          <w:lang w:val="en-US"/>
-        </w:rPr>
-      </w:pPr>
-    </w:p>
-    <w:p>
-      <w:pPr>
-        <w:pStyle w:val="Listenabsatz"/>
-        <w:spacing w:line="276" w:lineRule="auto"/>
-        <w:rPr>
-          <w:rFonts w:ascii="Arial" w:hAnsi="Arial" w:cs="Arial"/>
-          <w:sz w:val="24"/>
-          <w:lang w:val="en-US"/>
-        </w:rPr>
-      </w:pPr>
-    </w:p>
-    <w:p>
-      <w:pPr>
-        <w:pStyle w:val="Listenabsatz"/>
-        <w:spacing w:line="276" w:lineRule="auto"/>
-        <w:rPr>
-          <w:rFonts w:ascii="Arial" w:hAnsi="Arial" w:cs="Arial"/>
-          <w:sz w:val="24"/>
-          <w:lang w:val="en-US"/>
-        </w:rPr>
-      </w:pPr>
+        <w:rPr>
+          <w:rFonts w:ascii="Arial" w:hAnsi="Arial" w:cs="Arial"/>
+          <w:sz w:val="24"/>
+          <w:lang w:val="en-US"/>
+        </w:rPr>
+      </w:pPr>
+      <w:r>
+        <w:rPr>
+          <w:rFonts w:ascii="Arial" w:hAnsi="Arial" w:cs="Arial"/>
+          <w:sz w:val="24"/>
+          <w:lang w:val="en-US"/>
+        </w:rPr>
+        <w:br w:type="page"/>
+      </w:r>
     </w:p>
     <w:p>
       <w:pPr>
@@ -724,17 +1579,6 @@
           <w:lang w:val="en-US"/>
         </w:rPr>
       </w:pPr>
-    </w:p>
-    <w:p>
-      <w:pPr>
-        <w:pStyle w:val="Listenabsatz"/>
-        <w:spacing w:line="276" w:lineRule="auto"/>
-        <w:rPr>
-          <w:rFonts w:ascii="Arial" w:hAnsi="Arial" w:cs="Arial"/>
-          <w:sz w:val="24"/>
-          <w:lang w:val="en-US"/>
-        </w:rPr>
-      </w:pPr>
       <w:r>
         <w:rPr>
           <w:rFonts w:ascii="Arial" w:hAnsi="Arial" w:cs="Arial"/>
@@ -746,19 +1590,19 @@
           <wp:anchor distT="0" distB="0" distL="114300" distR="114300" simplePos="0" relativeHeight="251658240" behindDoc="1" locked="0" layoutInCell="1" allowOverlap="1">
             <wp:simplePos x="0" y="0"/>
             <wp:positionH relativeFrom="column">
-              <wp:posOffset>400050</wp:posOffset>
+              <wp:posOffset>403225</wp:posOffset>
             </wp:positionH>
             <wp:positionV relativeFrom="paragraph">
-              <wp:posOffset>69850</wp:posOffset>
+              <wp:posOffset>61595</wp:posOffset>
             </wp:positionV>
-            <wp:extent cx="5765800" cy="1732915"/>
-            <wp:effectExtent l="19050" t="0" r="6350" b="0"/>
+            <wp:extent cx="5768975" cy="1732915"/>
+            <wp:effectExtent l="19050" t="0" r="3175" b="0"/>
             <wp:wrapTight wrapText="bothSides">
               <wp:wrapPolygon edited="0">
                 <wp:start x="-71" y="0"/>
                 <wp:lineTo x="-71" y="21370"/>
-                <wp:lineTo x="21624" y="21370"/>
-                <wp:lineTo x="21624" y="0"/>
+                <wp:lineTo x="21612" y="21370"/>
+                <wp:lineTo x="21612" y="0"/>
                 <wp:lineTo x="-71" y="0"/>
               </wp:wrapPolygon>
             </wp:wrapTight>
@@ -776,7 +1620,7 @@
                     </pic:cNvPicPr>
                   </pic:nvPicPr>
                   <pic:blipFill>
-                    <a:blip r:embed="rId7" cstate="print"/>
+                    <a:blip r:embed="rId10" cstate="print"/>
                     <a:srcRect/>
                     <a:stretch>
                       <a:fillRect/>
@@ -785,7 +1629,7 @@
                   <pic:spPr bwMode="auto">
                     <a:xfrm>
                       <a:off x="0" y="0"/>
-                      <a:ext cx="5765800" cy="1732915"/>
+                      <a:ext cx="5768975" cy="1732915"/>
                     </a:xfrm>
                     <a:prstGeom prst="rect">
                       <a:avLst/>
@@ -809,7 +1653,6 @@
       <w:pPr>
         <w:pStyle w:val="Listenabsatz"/>
         <w:spacing w:line="276" w:lineRule="auto"/>
-        <w:ind w:left="1440"/>
         <w:rPr>
           <w:rFonts w:ascii="Arial" w:hAnsi="Arial" w:cs="Arial"/>
           <w:sz w:val="24"/>
@@ -1153,7 +1996,7 @@
                     </pic:cNvPicPr>
                   </pic:nvPicPr>
                   <pic:blipFill>
-                    <a:blip r:embed="rId8" cstate="print"/>
+                    <a:blip r:embed="rId11" cstate="print"/>
                     <a:srcRect/>
                     <a:stretch>
                       <a:fillRect/>
@@ -1266,8 +2109,8 @@
         <w:rPr>
           <w:rFonts w:ascii="Arial" w:hAnsi="Arial" w:cs="Arial"/>
           <w:color w:val="0070C0"/>
-          <w:sz w:val="36"/>
-          <w:szCs w:val="36"/>
+          <w:sz w:val="32"/>
+          <w:szCs w:val="32"/>
           <w:lang w:val="en-US"/>
         </w:rPr>
       </w:pPr>
@@ -1276,8 +2119,8 @@
           <w:rFonts w:ascii="Arial" w:hAnsi="Arial" w:cs="Arial"/>
           <w:noProof/>
           <w:color w:val="0070C0"/>
-          <w:sz w:val="36"/>
-          <w:szCs w:val="36"/>
+          <w:sz w:val="32"/>
+          <w:szCs w:val="32"/>
           <w:lang w:eastAsia="de-DE"/>
         </w:rPr>
         <w:lastRenderedPageBreak/>
@@ -1291,8 +2134,8 @@
         <w:rPr>
           <w:rFonts w:ascii="Arial" w:hAnsi="Arial" w:cs="Arial"/>
           <w:color w:val="0070C0"/>
-          <w:sz w:val="36"/>
-          <w:szCs w:val="36"/>
+          <w:sz w:val="32"/>
+          <w:szCs w:val="32"/>
           <w:lang w:val="en-US"/>
         </w:rPr>
         <w:t xml:space="preserve">Running the </w:t>
@@ -1302,8 +2145,8 @@
         <w:rPr>
           <w:rFonts w:ascii="Arial" w:hAnsi="Arial" w:cs="Arial"/>
           <w:color w:val="0070C0"/>
-          <w:sz w:val="36"/>
-          <w:szCs w:val="36"/>
+          <w:sz w:val="32"/>
+          <w:szCs w:val="32"/>
           <w:lang w:val="en-US"/>
         </w:rPr>
         <w:t>Taverna</w:t>
@@ -1313,8 +2156,8 @@
         <w:rPr>
           <w:rFonts w:ascii="Arial" w:hAnsi="Arial" w:cs="Arial"/>
           <w:color w:val="0070C0"/>
-          <w:sz w:val="36"/>
-          <w:szCs w:val="36"/>
+          <w:sz w:val="32"/>
+          <w:szCs w:val="32"/>
           <w:lang w:val="en-US"/>
         </w:rPr>
         <w:t xml:space="preserve"> </w:t>
@@ -1323,8 +2166,8 @@
         <w:rPr>
           <w:rFonts w:ascii="Arial" w:hAnsi="Arial" w:cs="Arial"/>
           <w:color w:val="0070C0"/>
-          <w:sz w:val="36"/>
-          <w:szCs w:val="36"/>
+          <w:sz w:val="32"/>
+          <w:szCs w:val="32"/>
           <w:lang w:val="en-US"/>
         </w:rPr>
         <w:t>developer</w:t>
@@ -1333,8 +2176,8 @@
         <w:rPr>
           <w:rFonts w:ascii="Arial" w:hAnsi="Arial" w:cs="Arial"/>
           <w:color w:val="0070C0"/>
-          <w:sz w:val="36"/>
-          <w:szCs w:val="36"/>
+          <w:sz w:val="32"/>
+          <w:szCs w:val="32"/>
           <w:lang w:val="en-US"/>
         </w:rPr>
         <w:t xml:space="preserve"> workbench</w:t>
@@ -1501,7 +2344,7 @@
                     </pic:cNvPicPr>
                   </pic:nvPicPr>
                   <pic:blipFill>
-                    <a:blip r:embed="rId9" cstate="print"/>
+                    <a:blip r:embed="rId12" cstate="print"/>
                     <a:srcRect/>
                     <a:stretch>
                       <a:fillRect/>
@@ -2224,6 +3067,119 @@
     </w:lvl>
   </w:abstractNum>
   <w:abstractNum w:abstractNumId="6">
+    <w:nsid w:val="641002A6"/>
+    <w:multiLevelType w:val="hybridMultilevel"/>
+    <w:tmpl w:val="72465170"/>
+    <w:lvl w:ilvl="0" w:tplc="04070001">
+      <w:start w:val="1"/>
+      <w:numFmt w:val="bullet"/>
+      <w:lvlText w:val=""/>
+      <w:lvlJc w:val="left"/>
+      <w:pPr>
+        <w:ind w:left="1440" w:hanging="360"/>
+      </w:pPr>
+      <w:rPr>
+        <w:rFonts w:ascii="Symbol" w:hAnsi="Symbol" w:hint="default"/>
+      </w:rPr>
+    </w:lvl>
+    <w:lvl w:ilvl="1" w:tplc="04070003" w:tentative="1">
+      <w:start w:val="1"/>
+      <w:numFmt w:val="bullet"/>
+      <w:lvlText w:val="o"/>
+      <w:lvlJc w:val="left"/>
+      <w:pPr>
+        <w:ind w:left="2160" w:hanging="360"/>
+      </w:pPr>
+      <w:rPr>
+        <w:rFonts w:ascii="Courier New" w:hAnsi="Courier New" w:cs="Courier New" w:hint="default"/>
+      </w:rPr>
+    </w:lvl>
+    <w:lvl w:ilvl="2" w:tplc="04070005" w:tentative="1">
+      <w:start w:val="1"/>
+      <w:numFmt w:val="bullet"/>
+      <w:lvlText w:val=""/>
+      <w:lvlJc w:val="left"/>
+      <w:pPr>
+        <w:ind w:left="2880" w:hanging="360"/>
+      </w:pPr>
+      <w:rPr>
+        <w:rFonts w:ascii="Wingdings" w:hAnsi="Wingdings" w:hint="default"/>
+      </w:rPr>
+    </w:lvl>
+    <w:lvl w:ilvl="3" w:tplc="04070001" w:tentative="1">
+      <w:start w:val="1"/>
+      <w:numFmt w:val="bullet"/>
+      <w:lvlText w:val=""/>
+      <w:lvlJc w:val="left"/>
+      <w:pPr>
+        <w:ind w:left="3600" w:hanging="360"/>
+      </w:pPr>
+      <w:rPr>
+        <w:rFonts w:ascii="Symbol" w:hAnsi="Symbol" w:hint="default"/>
+      </w:rPr>
+    </w:lvl>
+    <w:lvl w:ilvl="4" w:tplc="04070003" w:tentative="1">
+      <w:start w:val="1"/>
+      <w:numFmt w:val="bullet"/>
+      <w:lvlText w:val="o"/>
+      <w:lvlJc w:val="left"/>
+      <w:pPr>
+        <w:ind w:left="4320" w:hanging="360"/>
+      </w:pPr>
+      <w:rPr>
+        <w:rFonts w:ascii="Courier New" w:hAnsi="Courier New" w:cs="Courier New" w:hint="default"/>
+      </w:rPr>
+    </w:lvl>
+    <w:lvl w:ilvl="5" w:tplc="04070005" w:tentative="1">
+      <w:start w:val="1"/>
+      <w:numFmt w:val="bullet"/>
+      <w:lvlText w:val=""/>
+      <w:lvlJc w:val="left"/>
+      <w:pPr>
+        <w:ind w:left="5040" w:hanging="360"/>
+      </w:pPr>
+      <w:rPr>
+        <w:rFonts w:ascii="Wingdings" w:hAnsi="Wingdings" w:hint="default"/>
+      </w:rPr>
+    </w:lvl>
+    <w:lvl w:ilvl="6" w:tplc="04070001" w:tentative="1">
+      <w:start w:val="1"/>
+      <w:numFmt w:val="bullet"/>
+      <w:lvlText w:val=""/>
+      <w:lvlJc w:val="left"/>
+      <w:pPr>
+        <w:ind w:left="5760" w:hanging="360"/>
+      </w:pPr>
+      <w:rPr>
+        <w:rFonts w:ascii="Symbol" w:hAnsi="Symbol" w:hint="default"/>
+      </w:rPr>
+    </w:lvl>
+    <w:lvl w:ilvl="7" w:tplc="04070003" w:tentative="1">
+      <w:start w:val="1"/>
+      <w:numFmt w:val="bullet"/>
+      <w:lvlText w:val="o"/>
+      <w:lvlJc w:val="left"/>
+      <w:pPr>
+        <w:ind w:left="6480" w:hanging="360"/>
+      </w:pPr>
+      <w:rPr>
+        <w:rFonts w:ascii="Courier New" w:hAnsi="Courier New" w:cs="Courier New" w:hint="default"/>
+      </w:rPr>
+    </w:lvl>
+    <w:lvl w:ilvl="8" w:tplc="04070005" w:tentative="1">
+      <w:start w:val="1"/>
+      <w:numFmt w:val="bullet"/>
+      <w:lvlText w:val=""/>
+      <w:lvlJc w:val="left"/>
+      <w:pPr>
+        <w:ind w:left="7200" w:hanging="360"/>
+      </w:pPr>
+      <w:rPr>
+        <w:rFonts w:ascii="Wingdings" w:hAnsi="Wingdings" w:hint="default"/>
+      </w:rPr>
+    </w:lvl>
+  </w:abstractNum>
+  <w:abstractNum w:abstractNumId="7">
     <w:nsid w:val="66E64CE4"/>
     <w:multiLevelType w:val="hybridMultilevel"/>
     <w:tmpl w:val="31445D44"/>
@@ -2334,6 +3290,92 @@
       <w:rPr>
         <w:rFonts w:ascii="Wingdings" w:hAnsi="Wingdings" w:hint="default"/>
       </w:rPr>
+    </w:lvl>
+  </w:abstractNum>
+  <w:abstractNum w:abstractNumId="8">
+    <w:nsid w:val="78645891"/>
+    <w:multiLevelType w:val="hybridMultilevel"/>
+    <w:tmpl w:val="DE6C7B7E"/>
+    <w:lvl w:ilvl="0" w:tplc="04070011">
+      <w:start w:val="1"/>
+      <w:numFmt w:val="decimal"/>
+      <w:lvlText w:val="%1)"/>
+      <w:lvlJc w:val="left"/>
+      <w:pPr>
+        <w:ind w:left="720" w:hanging="360"/>
+      </w:pPr>
+    </w:lvl>
+    <w:lvl w:ilvl="1" w:tplc="04070019" w:tentative="1">
+      <w:start w:val="1"/>
+      <w:numFmt w:val="lowerLetter"/>
+      <w:lvlText w:val="%2."/>
+      <w:lvlJc w:val="left"/>
+      <w:pPr>
+        <w:ind w:left="1440" w:hanging="360"/>
+      </w:pPr>
+    </w:lvl>
+    <w:lvl w:ilvl="2" w:tplc="0407001B" w:tentative="1">
+      <w:start w:val="1"/>
+      <w:numFmt w:val="lowerRoman"/>
+      <w:lvlText w:val="%3."/>
+      <w:lvlJc w:val="right"/>
+      <w:pPr>
+        <w:ind w:left="2160" w:hanging="180"/>
+      </w:pPr>
+    </w:lvl>
+    <w:lvl w:ilvl="3" w:tplc="0407000F" w:tentative="1">
+      <w:start w:val="1"/>
+      <w:numFmt w:val="decimal"/>
+      <w:lvlText w:val="%4."/>
+      <w:lvlJc w:val="left"/>
+      <w:pPr>
+        <w:ind w:left="2880" w:hanging="360"/>
+      </w:pPr>
+    </w:lvl>
+    <w:lvl w:ilvl="4" w:tplc="04070019" w:tentative="1">
+      <w:start w:val="1"/>
+      <w:numFmt w:val="lowerLetter"/>
+      <w:lvlText w:val="%5."/>
+      <w:lvlJc w:val="left"/>
+      <w:pPr>
+        <w:ind w:left="3600" w:hanging="360"/>
+      </w:pPr>
+    </w:lvl>
+    <w:lvl w:ilvl="5" w:tplc="0407001B" w:tentative="1">
+      <w:start w:val="1"/>
+      <w:numFmt w:val="lowerRoman"/>
+      <w:lvlText w:val="%6."/>
+      <w:lvlJc w:val="right"/>
+      <w:pPr>
+        <w:ind w:left="4320" w:hanging="180"/>
+      </w:pPr>
+    </w:lvl>
+    <w:lvl w:ilvl="6" w:tplc="0407000F" w:tentative="1">
+      <w:start w:val="1"/>
+      <w:numFmt w:val="decimal"/>
+      <w:lvlText w:val="%7."/>
+      <w:lvlJc w:val="left"/>
+      <w:pPr>
+        <w:ind w:left="5040" w:hanging="360"/>
+      </w:pPr>
+    </w:lvl>
+    <w:lvl w:ilvl="7" w:tplc="04070019" w:tentative="1">
+      <w:start w:val="1"/>
+      <w:numFmt w:val="lowerLetter"/>
+      <w:lvlText w:val="%8."/>
+      <w:lvlJc w:val="left"/>
+      <w:pPr>
+        <w:ind w:left="5760" w:hanging="360"/>
+      </w:pPr>
+    </w:lvl>
+    <w:lvl w:ilvl="8" w:tplc="0407001B" w:tentative="1">
+      <w:start w:val="1"/>
+      <w:numFmt w:val="lowerRoman"/>
+      <w:lvlText w:val="%9."/>
+      <w:lvlJc w:val="right"/>
+      <w:pPr>
+        <w:ind w:left="6480" w:hanging="180"/>
+      </w:pPr>
     </w:lvl>
   </w:abstractNum>
   <w:num w:numId="1">
@@ -2355,6 +3397,12 @@
     <w:abstractNumId w:val="2"/>
   </w:num>
   <w:num w:numId="7">
+    <w:abstractNumId w:val="7"/>
+  </w:num>
+  <w:num w:numId="8">
+    <w:abstractNumId w:val="8"/>
+  </w:num>
+  <w:num w:numId="9">
     <w:abstractNumId w:val="6"/>
   </w:num>
 </w:numbering>
@@ -2885,7 +3933,7 @@
 </file>
 
 <file path=customXml/itemProps1.xml><?xml version="1.0" encoding="utf-8"?>
-<ds:datastoreItem xmlns:ds="http://schemas.openxmlformats.org/officeDocument/2006/customXml" ds:itemID="{CABBCE66-A64B-497D-9EB9-F58BC36AAD76}">
+<ds:datastoreItem xmlns:ds="http://schemas.openxmlformats.org/officeDocument/2006/customXml" ds:itemID="{50251863-7989-4889-9503-8B08AD62244A}">
   <ds:schemaRefs>
     <ds:schemaRef ds:uri="http://schemas.openxmlformats.org/officeDocument/2006/bibliography"/>
   </ds:schemaRefs>

</xml_diff>